<commit_message>
some changes for the plots
</commit_message>
<xml_diff>
--- a/Greeks part.docx
+++ b/Greeks part.docx
@@ -21,11 +21,6 @@
       </w:r>
     </w:p>
     <w:p>
-      <w:pPr>
-        <w:rPr>
-          <w:rFonts w:hint="eastAsia"/>
-        </w:rPr>
-      </w:pPr>
       <w:r>
         <w:rPr>
           <w:rFonts w:hint="eastAsia"/>
@@ -72,10 +67,10 @@
             <v:path o:extrusionok="f" gradientshapeok="t" o:connecttype="rect"/>
             <o:lock v:ext="edit" aspectratio="t"/>
           </v:shapetype>
-          <v:shape id="_x0000_i1029" type="#_x0000_t75" style="width:81.75pt;height:35.25pt" o:ole="">
+          <v:shape id="_x0000_i1025" type="#_x0000_t75" style="width:81.75pt;height:35.25pt" o:ole="">
             <v:imagedata r:id="rId5" o:title=""/>
           </v:shape>
-          <o:OLEObject Type="Embed" ProgID="Equation.3" ShapeID="_x0000_i1029" DrawAspect="Content" ObjectID="_1463313870" r:id="rId6"/>
+          <o:OLEObject Type="Embed" ProgID="Equation.3" ShapeID="_x0000_i1025" DrawAspect="Content" ObjectID="_1463318760" r:id="rId6"/>
         </w:object>
       </w:r>
       <w:r>
@@ -93,10 +88,10 @@
           <w:position w:val="-6"/>
         </w:rPr>
         <w:object w:dxaOrig="180" w:dyaOrig="200">
-          <v:shape id="_x0000_i1025" type="#_x0000_t75" style="width:9pt;height:9.75pt" o:ole="">
+          <v:shape id="_x0000_i1026" type="#_x0000_t75" style="width:9pt;height:9.75pt" o:ole="">
             <v:imagedata r:id="rId7" o:title=""/>
           </v:shape>
-          <o:OLEObject Type="Embed" ProgID="Equation.3" ShapeID="_x0000_i1025" DrawAspect="Content" ObjectID="_1463313871" r:id="rId8"/>
+          <o:OLEObject Type="Embed" ProgID="Equation.3" ShapeID="_x0000_i1026" DrawAspect="Content" ObjectID="_1463318761" r:id="rId8"/>
         </w:object>
       </w:r>
       <w:r>
@@ -113,10 +108,10 @@
           <w:position w:val="-10"/>
         </w:rPr>
         <w:object w:dxaOrig="499" w:dyaOrig="300">
-          <v:shape id="_x0000_i1032" type="#_x0000_t75" style="width:24.75pt;height:15pt" o:ole="">
+          <v:shape id="_x0000_i1027" type="#_x0000_t75" style="width:24.75pt;height:15pt" o:ole="">
             <v:imagedata r:id="rId9" o:title=""/>
           </v:shape>
-          <o:OLEObject Type="Embed" ProgID="Equation.3" ShapeID="_x0000_i1032" DrawAspect="Content" ObjectID="_1463313872" r:id="rId10"/>
+          <o:OLEObject Type="Embed" ProgID="Equation.3" ShapeID="_x0000_i1027" DrawAspect="Content" ObjectID="_1463318762" r:id="rId10"/>
         </w:object>
       </w:r>
       <w:r>
@@ -124,37 +119,6 @@
       </w:r>
       <w:r>
         <w:t xml:space="preserve"> and</w:t>
-      </w:r>
-      <w:r>
-        <w:rPr>
-          <w:position w:val="-10"/>
-        </w:rPr>
-        <w:object w:dxaOrig="220" w:dyaOrig="240">
-          <v:shape id="_x0000_i1026" type="#_x0000_t75" style="width:11.25pt;height:12pt" o:ole="">
-            <v:imagedata r:id="rId11" o:title=""/>
-          </v:shape>
-          <o:OLEObject Type="Embed" ProgID="Equation.3" ShapeID="_x0000_i1026" DrawAspect="Content" ObjectID="_1463313873" r:id="rId12"/>
-        </w:object>
-      </w:r>
-      <w:r>
-        <w:t xml:space="preserve">is </w:t>
-      </w:r>
-      <w:r>
-        <w:t>the parameter of interest. Let</w:t>
-      </w:r>
-      <w:r>
-        <w:rPr>
-          <w:position w:val="-6"/>
-        </w:rPr>
-        <w:object w:dxaOrig="180" w:dyaOrig="260">
-          <v:shape id="_x0000_i1027" type="#_x0000_t75" style="width:9pt;height:12.75pt" o:ole="">
-            <v:imagedata r:id="rId13" o:title=""/>
-          </v:shape>
-          <o:OLEObject Type="Embed" ProgID="Equation.3" ShapeID="_x0000_i1027" DrawAspect="Content" ObjectID="_1463313874" r:id="rId14"/>
-        </w:object>
-      </w:r>
-      <w:r>
-        <w:t>be the step size we want to add to or subtract from the original</w:t>
       </w:r>
       <w:r>
         <w:rPr>
@@ -164,17 +128,42 @@
           <v:shape id="_x0000_i1028" type="#_x0000_t75" style="width:11.25pt;height:12pt" o:ole="">
             <v:imagedata r:id="rId11" o:title=""/>
           </v:shape>
-          <o:OLEObject Type="Embed" ProgID="Equation.3" ShapeID="_x0000_i1028" DrawAspect="Content" ObjectID="_1463313875" r:id="rId15"/>
+          <o:OLEObject Type="Embed" ProgID="Equation.3" ShapeID="_x0000_i1028" DrawAspect="Content" ObjectID="_1463318763" r:id="rId12"/>
         </w:object>
       </w:r>
       <w:r>
-        <w:t xml:space="preserve">, then </w:t>
-      </w:r>
-      <w:r>
-        <w:t>we can form t</w:t>
-      </w:r>
-      <w:r>
-        <w:t>he central difference estimator:</w:t>
+        <w:t xml:space="preserve">is </w:t>
+      </w:r>
+      <w:r>
+        <w:t>the parameter of interest. Let</w:t>
+      </w:r>
+      <w:r>
+        <w:rPr>
+          <w:position w:val="-6"/>
+        </w:rPr>
+        <w:object w:dxaOrig="180" w:dyaOrig="260">
+          <v:shape id="_x0000_i1029" type="#_x0000_t75" style="width:9pt;height:12.75pt" o:ole="">
+            <v:imagedata r:id="rId13" o:title=""/>
+          </v:shape>
+          <o:OLEObject Type="Embed" ProgID="Equation.3" ShapeID="_x0000_i1029" DrawAspect="Content" ObjectID="_1463318764" r:id="rId14"/>
+        </w:object>
+      </w:r>
+      <w:r>
+        <w:t>be the step size we want to add to or subtract from the original</w:t>
+      </w:r>
+      <w:r>
+        <w:rPr>
+          <w:position w:val="-10"/>
+        </w:rPr>
+        <w:object w:dxaOrig="220" w:dyaOrig="240">
+          <v:shape id="_x0000_i1030" type="#_x0000_t75" style="width:11.25pt;height:12pt" o:ole="">
+            <v:imagedata r:id="rId11" o:title=""/>
+          </v:shape>
+          <o:OLEObject Type="Embed" ProgID="Equation.3" ShapeID="_x0000_i1030" DrawAspect="Content" ObjectID="_1463318765" r:id="rId15"/>
+        </w:object>
+      </w:r>
+      <w:r>
+        <w:t>, then we can form the central difference estimator:</w:t>
       </w:r>
     </w:p>
     <w:p>
@@ -199,24 +188,19 @@
           <w:position w:val="-22"/>
         </w:rPr>
         <w:object w:dxaOrig="2220" w:dyaOrig="600">
-          <v:shape id="_x0000_i1030" type="#_x0000_t75" style="width:111pt;height:30pt" o:ole="">
+          <v:shape id="_x0000_i1031" type="#_x0000_t75" style="width:111pt;height:30pt" o:ole="">
             <v:imagedata r:id="rId16" o:title=""/>
           </v:shape>
-          <o:OLEObject Type="Embed" ProgID="Equation.3" ShapeID="_x0000_i1030" DrawAspect="Content" ObjectID="_1463313876" r:id="rId17"/>
+          <o:OLEObject Type="Embed" ProgID="Equation.3" ShapeID="_x0000_i1031" DrawAspect="Content" ObjectID="_1463318766" r:id="rId17"/>
         </w:object>
       </w:r>
     </w:p>
     <w:p>
-      <w:proofErr w:type="gramStart"/>
       <w:r>
         <w:t>f</w:t>
       </w:r>
       <w:r>
-        <w:t>or</w:t>
-      </w:r>
-      <w:proofErr w:type="gramEnd"/>
-      <w:r>
-        <w:t xml:space="preserve"> second-order derivatives,</w:t>
+        <w:t>or second-order derivatives,</w:t>
       </w:r>
     </w:p>
     <w:p>
@@ -228,10 +212,10 @@
           <w:position w:val="-24"/>
         </w:rPr>
         <w:object w:dxaOrig="2980" w:dyaOrig="620">
-          <v:shape id="_x0000_i1031" type="#_x0000_t75" style="width:149.25pt;height:30.75pt" o:ole="">
+          <v:shape id="_x0000_i1032" type="#_x0000_t75" style="width:149.25pt;height:30.75pt" o:ole="">
             <v:imagedata r:id="rId18" o:title=""/>
           </v:shape>
-          <o:OLEObject Type="Embed" ProgID="Equation.3" ShapeID="_x0000_i1031" DrawAspect="Content" ObjectID="_1463313877" r:id="rId19"/>
+          <o:OLEObject Type="Embed" ProgID="Equation.3" ShapeID="_x0000_i1032" DrawAspect="Content" ObjectID="_1463318767" r:id="rId19"/>
         </w:object>
       </w:r>
     </w:p>
@@ -277,7 +261,7 @@
           <v:shape id="_x0000_i1033" type="#_x0000_t75" style="width:96pt;height:17.25pt" o:ole="">
             <v:imagedata r:id="rId20" o:title=""/>
           </v:shape>
-          <o:OLEObject Type="Embed" ProgID="Equation.3" ShapeID="_x0000_i1033" DrawAspect="Content" ObjectID="_1463313878" r:id="rId21"/>
+          <o:OLEObject Type="Embed" ProgID="Equation.3" ShapeID="_x0000_i1033" DrawAspect="Content" ObjectID="_1463318768" r:id="rId21"/>
         </w:object>
       </w:r>
       <w:r>
@@ -285,13 +269,8 @@
       </w:r>
     </w:p>
     <w:p>
-      <w:proofErr w:type="gramStart"/>
-      <w:r>
-        <w:t>so</w:t>
-      </w:r>
-      <w:proofErr w:type="gramEnd"/>
-      <w:r>
-        <w:t xml:space="preserve"> the sensitivity is</w:t>
+      <w:r>
+        <w:t>so the sensitivity is</w:t>
       </w:r>
     </w:p>
     <w:p>
@@ -306,7 +285,7 @@
           <v:shape id="_x0000_i1034" type="#_x0000_t75" style="width:227.25pt;height:35.25pt" o:ole="">
             <v:imagedata r:id="rId22" o:title=""/>
           </v:shape>
-          <o:OLEObject Type="Embed" ProgID="Equation.3" ShapeID="_x0000_i1034" DrawAspect="Content" ObjectID="_1463313879" r:id="rId23"/>
+          <o:OLEObject Type="Embed" ProgID="Equation.3" ShapeID="_x0000_i1034" DrawAspect="Content" ObjectID="_1463318769" r:id="rId23"/>
         </w:object>
       </w:r>
       <w:r>
@@ -335,7 +314,7 @@
           <v:shape id="_x0000_i1035" type="#_x0000_t75" style="width:101.25pt;height:18pt" o:ole="">
             <v:imagedata r:id="rId24" o:title=""/>
           </v:shape>
-          <o:OLEObject Type="Embed" ProgID="Equation.3" ShapeID="_x0000_i1035" DrawAspect="Content" ObjectID="_1463313880" r:id="rId25"/>
+          <o:OLEObject Type="Embed" ProgID="Equation.3" ShapeID="_x0000_i1035" DrawAspect="Content" ObjectID="_1463318770" r:id="rId25"/>
         </w:object>
       </w:r>
     </w:p>
@@ -374,7 +353,7 @@
           <v:shape id="_x0000_i1036" type="#_x0000_t75" style="width:165.75pt;height:39.75pt" o:ole="">
             <v:imagedata r:id="rId26" o:title=""/>
           </v:shape>
-          <o:OLEObject Type="Embed" ProgID="Equation.3" ShapeID="_x0000_i1036" DrawAspect="Content" ObjectID="_1463313881" r:id="rId27"/>
+          <o:OLEObject Type="Embed" ProgID="Equation.3" ShapeID="_x0000_i1036" DrawAspect="Content" ObjectID="_1463318771" r:id="rId27"/>
         </w:object>
       </w:r>
     </w:p>
@@ -390,7 +369,7 @@
           <v:shape id="_x0000_i1037" type="#_x0000_t75" style="width:303.75pt;height:39.75pt" o:ole="">
             <v:imagedata r:id="rId28" o:title=""/>
           </v:shape>
-          <o:OLEObject Type="Embed" ProgID="Equation.3" ShapeID="_x0000_i1037" DrawAspect="Content" ObjectID="_1463313882" r:id="rId29"/>
+          <o:OLEObject Type="Embed" ProgID="Equation.3" ShapeID="_x0000_i1037" DrawAspect="Content" ObjectID="_1463318772" r:id="rId29"/>
         </w:object>
       </w:r>
     </w:p>
@@ -403,10 +382,10 @@
           <w:position w:val="-32"/>
         </w:rPr>
         <w:object w:dxaOrig="5820" w:dyaOrig="720">
-          <v:shape id="_x0000_i1039" type="#_x0000_t75" style="width:290.25pt;height:39.75pt" o:ole="">
+          <v:shape id="_x0000_i1038" type="#_x0000_t75" style="width:290.25pt;height:39.75pt" o:ole="">
             <v:imagedata r:id="rId30" o:title=""/>
           </v:shape>
-          <o:OLEObject Type="Embed" ProgID="Equation.3" ShapeID="_x0000_i1039" DrawAspect="Content" ObjectID="_1463313883" r:id="rId31"/>
+          <o:OLEObject Type="Embed" ProgID="Equation.3" ShapeID="_x0000_i1038" DrawAspect="Content" ObjectID="_1463318773" r:id="rId31"/>
         </w:object>
       </w:r>
     </w:p>
@@ -419,21 +398,16 @@
           <w:position w:val="-32"/>
         </w:rPr>
         <w:object w:dxaOrig="5880" w:dyaOrig="720">
-          <v:shape id="_x0000_i1038" type="#_x0000_t75" style="width:293.25pt;height:39.75pt" o:ole="">
+          <v:shape id="_x0000_i1039" type="#_x0000_t75" style="width:293.25pt;height:39.75pt" o:ole="">
             <v:imagedata r:id="rId32" o:title=""/>
           </v:shape>
-          <o:OLEObject Type="Embed" ProgID="Equation.3" ShapeID="_x0000_i1038" DrawAspect="Content" ObjectID="_1463313884" r:id="rId33"/>
+          <o:OLEObject Type="Embed" ProgID="Equation.3" ShapeID="_x0000_i1039" DrawAspect="Content" ObjectID="_1463318774" r:id="rId33"/>
         </w:object>
       </w:r>
     </w:p>
     <w:p>
-      <w:proofErr w:type="gramStart"/>
-      <w:r>
-        <w:t>where</w:t>
-      </w:r>
-      <w:proofErr w:type="gramEnd"/>
-      <w:r>
-        <w:t>,</w:t>
+      <w:r>
+        <w:t>where,</w:t>
       </w:r>
     </w:p>
     <w:p>
@@ -448,7 +422,7 @@
           <v:shape id="_x0000_i1040" type="#_x0000_t75" style="width:96pt;height:30.75pt" o:ole="">
             <v:imagedata r:id="rId34" o:title=""/>
           </v:shape>
-          <o:OLEObject Type="Embed" ProgID="Equation.3" ShapeID="_x0000_i1040" DrawAspect="Content" ObjectID="_1463313885" r:id="rId35"/>
+          <o:OLEObject Type="Embed" ProgID="Equation.3" ShapeID="_x0000_i1040" DrawAspect="Content" ObjectID="_1463318775" r:id="rId35"/>
         </w:object>
       </w:r>
     </w:p>
@@ -464,7 +438,7 @@
           <v:shape id="_x0000_i1041" type="#_x0000_t75" style="width:96pt;height:30.75pt" o:ole="">
             <v:imagedata r:id="rId36" o:title=""/>
           </v:shape>
-          <o:OLEObject Type="Embed" ProgID="Equation.3" ShapeID="_x0000_i1041" DrawAspect="Content" ObjectID="_1463313886" r:id="rId37"/>
+          <o:OLEObject Type="Embed" ProgID="Equation.3" ShapeID="_x0000_i1041" DrawAspect="Content" ObjectID="_1463318776" r:id="rId37"/>
         </w:object>
       </w:r>
     </w:p>
@@ -505,17 +479,12 @@
           <v:shape id="_x0000_i1042" type="#_x0000_t75" style="width:150pt;height:27.75pt" o:ole="">
             <v:imagedata r:id="rId38" o:title=""/>
           </v:shape>
-          <o:OLEObject Type="Embed" ProgID="Equation.3" ShapeID="_x0000_i1042" DrawAspect="Content" ObjectID="_1463313887" r:id="rId39"/>
+          <o:OLEObject Type="Embed" ProgID="Equation.3" ShapeID="_x0000_i1042" DrawAspect="Content" ObjectID="_1463318777" r:id="rId39"/>
         </w:object>
       </w:r>
     </w:p>
     <w:p/>
     <w:p>
-      <w:pPr>
-        <w:rPr>
-          <w:rFonts w:hint="eastAsia"/>
-        </w:rPr>
-      </w:pPr>
       <w:r>
         <w:rPr>
           <w:rFonts w:hint="eastAsia"/>
@@ -586,11 +555,6 @@
             <w:tcW w:w="3006" w:type="dxa"/>
           </w:tcPr>
           <w:p>
-            <w:pPr>
-              <w:rPr>
-                <w:rFonts w:hint="eastAsia"/>
-              </w:rPr>
-            </w:pPr>
             <w:r>
               <w:rPr>
                 <w:rFonts w:hint="eastAsia"/>
@@ -977,137 +941,112 @@
       </w:r>
     </w:p>
     <w:p>
-      <w:pPr>
+      <w:r>
+        <w:t>W</w:t>
+      </w:r>
+      <w:r>
+        <w:t>e</w:t>
+      </w:r>
+      <w:r>
+        <w:t xml:space="preserve"> also</w:t>
+      </w:r>
+      <w:r>
+        <w:t xml:space="preserve"> use </w:t>
+      </w:r>
+      <w:proofErr w:type="spellStart"/>
+      <w:r>
+        <w:t>pathwise</w:t>
+      </w:r>
+      <w:proofErr w:type="spellEnd"/>
+      <w:r>
+        <w:t xml:space="preserve"> derivative m</w:t>
+      </w:r>
+      <w:r>
+        <w:t>e</w:t>
+      </w:r>
+      <w:r>
+        <w:t>thod to investigate how the Greeks are changing with the VG parameters.</w:t>
+      </w:r>
+      <w:r>
         <w:rPr>
           <w:rFonts w:hint="eastAsia"/>
         </w:rPr>
-      </w:pPr>
-      <w:r>
-        <w:t>W</w:t>
-      </w:r>
-      <w:r>
-        <w:t>e</w:t>
-      </w:r>
-      <w:r>
-        <w:t xml:space="preserve"> also</w:t>
-      </w:r>
-      <w:r>
-        <w:t xml:space="preserve"> use </w:t>
+        <w:t xml:space="preserve"> </w:t>
+      </w:r>
+      <w:r>
+        <w:t>The figure __ shows that when the volatility is increasing, the sensitivities of option price w</w:t>
+      </w:r>
+      <w:r>
+        <w:t>ith respect to underlying asset</w:t>
+      </w:r>
+      <w:r>
+        <w:t xml:space="preserve"> and volatility is also going upward. </w:t>
+      </w:r>
+      <w:r>
+        <w:t>The sensitivity to interest rate goes up fast at the beginning and then slowly goes downward. We notice that t</w:t>
+      </w:r>
+      <w:r>
+        <w:t>here is a kind of threshold in</w:t>
+      </w:r>
+      <w:r>
+        <w:t xml:space="preserve"> the</w:t>
+      </w:r>
+      <w:r>
+        <w:t xml:space="preserve"> plots of</w:t>
+      </w:r>
+      <w:r>
+        <w:t xml:space="preserve"> delta, rho and </w:t>
       </w:r>
       <w:proofErr w:type="spellStart"/>
       <w:r>
-        <w:t>pathwise</w:t>
+        <w:t>vega</w:t>
       </w:r>
       <w:proofErr w:type="spellEnd"/>
       <w:r>
-        <w:t xml:space="preserve"> derivative m</w:t>
-      </w:r>
-      <w:r>
-        <w:t>e</w:t>
-      </w:r>
-      <w:r>
-        <w:t>thod to investigate how the Greeks are changing with the VG parameters.</w:t>
-      </w:r>
-      <w:r>
-        <w:rPr>
-          <w:rFonts w:hint="eastAsia"/>
-        </w:rPr>
-        <w:t xml:space="preserve"> </w:t>
-      </w:r>
-      <w:r>
-        <w:t xml:space="preserve">The figure __ shows that when the volatility is increasing, the sensitivities of option price with respect to underlying asset, </w:t>
+        <w:t xml:space="preserve"> when sigma is around 0.1</w:t>
+      </w:r>
+      <w:r>
+        <w:t xml:space="preserve">. Their trends behave differently when sigma is less or greater than 0.1. In figure __, delta, gamma and rho appear to be negatively related to theta. Vega seems to reach its highest value when </w:t>
+      </w:r>
+      <w:r>
+        <w:t xml:space="preserve">theta </w:t>
+      </w:r>
+      <w:r>
+        <w:t>is zero</w:t>
+      </w:r>
+      <w:r>
+        <w:t xml:space="preserve">, which means the distribution is symmetric. The plots in figure are much clearer in their trends. The delta, rho and </w:t>
       </w:r>
       <w:proofErr w:type="spellStart"/>
       <w:r>
-        <w:t>skewness</w:t>
+        <w:t>vega</w:t>
       </w:r>
       <w:proofErr w:type="spellEnd"/>
       <w:r>
-        <w:t xml:space="preserve">, and volatility is also going upward. </w:t>
-      </w:r>
-      <w:r>
-        <w:t>The sensitivity to interest rate goes up fast at the beginning and then slowly goes downward. We notice that t</w:t>
-      </w:r>
-      <w:r>
-        <w:t>here is a kind of threshold in</w:t>
-      </w:r>
-      <w:r>
-        <w:t xml:space="preserve"> the</w:t>
-      </w:r>
-      <w:r>
-        <w:t xml:space="preserve"> plots of</w:t>
-      </w:r>
-      <w:r>
-        <w:t xml:space="preserve"> delta, rho and </w:t>
-      </w:r>
-      <w:proofErr w:type="spellStart"/>
-      <w:proofErr w:type="gramStart"/>
-      <w:r>
-        <w:t>vega</w:t>
-      </w:r>
-      <w:proofErr w:type="spellEnd"/>
-      <w:proofErr w:type="gramEnd"/>
-      <w:r>
-        <w:t xml:space="preserve"> when sigma is around 0.1</w:t>
-      </w:r>
-      <w:r>
-        <w:t xml:space="preserve">. Their trends behave differently when sigma is less or greater than 0.1. In figure __, delta, gamma and rho appear to be negatively related to theta. But the sensitivity to </w:t>
-      </w:r>
-      <w:proofErr w:type="spellStart"/>
-      <w:r>
-        <w:t>skewness</w:t>
-      </w:r>
-      <w:proofErr w:type="spellEnd"/>
-      <w:r>
-        <w:t xml:space="preserve"> goes up with the </w:t>
-      </w:r>
-      <w:proofErr w:type="spellStart"/>
-      <w:r>
-        <w:t>skewness</w:t>
-      </w:r>
-      <w:proofErr w:type="spellEnd"/>
-      <w:r>
-        <w:t xml:space="preserve"> itself. Vega seems to reach its highest value when </w:t>
-      </w:r>
-      <w:r>
-        <w:t xml:space="preserve">theta </w:t>
-      </w:r>
-      <w:r>
-        <w:t>is zero</w:t>
-      </w:r>
-      <w:r>
-        <w:t xml:space="preserve">, which means the distribution is symmetric. The plots in figure are much clearer in their trends. The delta, rho and </w:t>
-      </w:r>
-      <w:proofErr w:type="spellStart"/>
-      <w:proofErr w:type="gramStart"/>
-      <w:r>
-        <w:t>vega</w:t>
-      </w:r>
-      <w:proofErr w:type="spellEnd"/>
-      <w:proofErr w:type="gramEnd"/>
-      <w:r>
         <w:t xml:space="preserve"> decline as the kurtosis</w:t>
       </w:r>
       <w:r>
         <w:t xml:space="preserve"> parameter</w:t>
       </w:r>
       <w:r>
-        <w:t xml:space="preserve"> goes up, but gamma and theta are positively related to nu.</w:t>
-      </w:r>
-      <w:bookmarkStart w:id="0" w:name="_GoBack"/>
-      <w:bookmarkEnd w:id="0"/>
-    </w:p>
+        <w:t xml:space="preserve"> goes up, but gamma is</w:t>
+      </w:r>
+      <w:r>
+        <w:t xml:space="preserve"> positively related to nu.</w:t>
+      </w:r>
+    </w:p>
+    <w:p/>
+    <w:p/>
     <w:p>
       <w:r>
         <w:rPr>
           <w:noProof/>
         </w:rPr>
-        <w:lastRenderedPageBreak/>
         <w:drawing>
-          <wp:inline distT="0" distB="0" distL="0" distR="0" wp14:anchorId="7F205724" wp14:editId="16BBF4E5">
+          <wp:inline distT="0" distB="0" distL="0" distR="0">
             <wp:extent cx="5731510" cy="5731510"/>
             <wp:effectExtent l="0" t="0" r="2540" b="2540"/>
-            <wp:docPr id="24" name="Picture 24" descr="G:\Ying Wang\R work\GitHub\VG-MonteCarlo\plots\Greeks vs. sigma.png"/>
+            <wp:docPr id="1" name="Picture 1" descr="G:\Ying Wang\R work\GitHub\VG-MonteCarlo\plots\Greeks vs. sigma_new.png"/>
             <wp:cNvGraphicFramePr>
               <a:graphicFrameLocks xmlns:a="http://schemas.openxmlformats.org/drawingml/2006/main" noChangeAspect="1"/>
             </wp:cNvGraphicFramePr>
@@ -1115,7 +1054,7 @@
               <a:graphicData uri="http://schemas.openxmlformats.org/drawingml/2006/picture">
                 <pic:pic xmlns:pic="http://schemas.openxmlformats.org/drawingml/2006/picture">
                   <pic:nvPicPr>
-                    <pic:cNvPr id="0" name="Picture 10" descr="G:\Ying Wang\R work\GitHub\VG-MonteCarlo\plots\Greeks vs. sigma.png"/>
+                    <pic:cNvPr id="0" name="Picture 19" descr="G:\Ying Wang\R work\GitHub\VG-MonteCarlo\plots\Greeks vs. sigma_new.png"/>
                     <pic:cNvPicPr>
                       <a:picLocks noChangeAspect="1" noChangeArrowheads="1"/>
                     </pic:cNvPicPr>
@@ -1160,10 +1099,10 @@
         </w:rPr>
         <w:lastRenderedPageBreak/>
         <w:drawing>
-          <wp:inline distT="0" distB="0" distL="0" distR="0" wp14:anchorId="3C604814" wp14:editId="54B9F198">
+          <wp:inline distT="0" distB="0" distL="0" distR="0">
             <wp:extent cx="5731510" cy="5731510"/>
             <wp:effectExtent l="0" t="0" r="2540" b="2540"/>
-            <wp:docPr id="25" name="Picture 25" descr="G:\Ying Wang\R work\GitHub\VG-MonteCarlo\plots\Greeks vs. theta.png"/>
+            <wp:docPr id="2" name="Picture 2" descr="G:\Ying Wang\R work\GitHub\VG-MonteCarlo\plots\Greeks vs. theta_new.png"/>
             <wp:cNvGraphicFramePr>
               <a:graphicFrameLocks xmlns:a="http://schemas.openxmlformats.org/drawingml/2006/main" noChangeAspect="1"/>
             </wp:cNvGraphicFramePr>
@@ -1171,7 +1110,7 @@
               <a:graphicData uri="http://schemas.openxmlformats.org/drawingml/2006/picture">
                 <pic:pic xmlns:pic="http://schemas.openxmlformats.org/drawingml/2006/picture">
                   <pic:nvPicPr>
-                    <pic:cNvPr id="0" name="Picture 11" descr="G:\Ying Wang\R work\GitHub\VG-MonteCarlo\plots\Greeks vs. theta.png"/>
+                    <pic:cNvPr id="0" name="Picture 19" descr="G:\Ying Wang\R work\GitHub\VG-MonteCarlo\plots\Greeks vs. theta_new.png"/>
                     <pic:cNvPicPr>
                       <a:picLocks noChangeAspect="1" noChangeArrowheads="1"/>
                     </pic:cNvPicPr>
@@ -1221,10 +1160,10 @@
         </w:rPr>
         <w:lastRenderedPageBreak/>
         <w:drawing>
-          <wp:inline distT="0" distB="0" distL="0" distR="0" wp14:anchorId="51387F4E" wp14:editId="7F78AD19">
+          <wp:inline distT="0" distB="0" distL="0" distR="0">
             <wp:extent cx="5731510" cy="5731510"/>
             <wp:effectExtent l="0" t="0" r="2540" b="2540"/>
-            <wp:docPr id="26" name="Picture 26" descr="G:\Ying Wang\R work\GitHub\VG-MonteCarlo\plots\Greeks vs. nu.png"/>
+            <wp:docPr id="3" name="Picture 3" descr="G:\Ying Wang\R work\GitHub\VG-MonteCarlo\plots\Greeks vs. nu_new.png"/>
             <wp:cNvGraphicFramePr>
               <a:graphicFrameLocks xmlns:a="http://schemas.openxmlformats.org/drawingml/2006/main" noChangeAspect="1"/>
             </wp:cNvGraphicFramePr>
@@ -1232,7 +1171,7 @@
               <a:graphicData uri="http://schemas.openxmlformats.org/drawingml/2006/picture">
                 <pic:pic xmlns:pic="http://schemas.openxmlformats.org/drawingml/2006/picture">
                   <pic:nvPicPr>
-                    <pic:cNvPr id="0" name="Picture 12" descr="G:\Ying Wang\R work\GitHub\VG-MonteCarlo\plots\Greeks vs. nu.png"/>
+                    <pic:cNvPr id="0" name="Picture 20" descr="G:\Ying Wang\R work\GitHub\VG-MonteCarlo\plots\Greeks vs. nu_new.png"/>
                     <pic:cNvPicPr>
                       <a:picLocks noChangeAspect="1" noChangeArrowheads="1"/>
                     </pic:cNvPicPr>
@@ -1269,6 +1208,8 @@
           </wp:inline>
         </w:drawing>
       </w:r>
+      <w:bookmarkStart w:id="0" w:name="_GoBack"/>
+      <w:bookmarkEnd w:id="0"/>
     </w:p>
     <w:sectPr>
       <w:pgSz w:w="11906" w:h="16838"/>
@@ -1994,7 +1935,7 @@
 </file>
 
 <file path=customXml/itemProps1.xml><?xml version="1.0" encoding="utf-8"?>
-<ds:datastoreItem xmlns:ds="http://schemas.openxmlformats.org/officeDocument/2006/customXml" ds:itemID="{B212B2DC-7672-438B-AC8F-8BC82CF8A04C}">
+<ds:datastoreItem xmlns:ds="http://schemas.openxmlformats.org/officeDocument/2006/customXml" ds:itemID="{291277F1-7B58-44E6-B7A6-6447D554B9F2}">
   <ds:schemaRefs>
     <ds:schemaRef ds:uri="http://schemas.openxmlformats.org/officeDocument/2006/bibliography"/>
   </ds:schemaRefs>

</xml_diff>